<commit_message>
infested city update and minor gods update
</commit_message>
<xml_diff>
--- a/descriptions/Gods.docx
+++ b/descriptions/Gods.docx
@@ -115,23 +115,12 @@
         </w:rPr>
         <w:t xml:space="preserve"> </w:t>
       </w:r>
-      <w:bookmarkStart w:id="0" w:name="_GoBack"/>
-      <w:bookmarkEnd w:id="0"/>
-      <w:proofErr w:type="gramStart"/>
-      <w:r>
-        <w:rPr>
-          <w:rFonts w:ascii="Times New Roman" w:hAnsi="Times New Roman" w:cs="Times New Roman"/>
-          <w:lang w:val="en-US"/>
-        </w:rPr>
-        <w:t>(</w:t>
-      </w:r>
-      <w:proofErr w:type="gramEnd"/>
-      <w:r>
-        <w:rPr>
-          <w:rFonts w:ascii="Times New Roman" w:hAnsi="Times New Roman" w:cs="Times New Roman"/>
-          <w:lang w:val="en-US"/>
-        </w:rPr>
-        <w:t xml:space="preserve">May be changed later, </w:t>
+      <w:r>
+        <w:rPr>
+          <w:rFonts w:ascii="Times New Roman" w:hAnsi="Times New Roman" w:cs="Times New Roman"/>
+          <w:lang w:val="en-US"/>
+        </w:rPr>
+        <w:t xml:space="preserve">(May be changed later, </w:t>
       </w:r>
       <w:proofErr w:type="spellStart"/>
       <w:r>
@@ -310,16 +299,74 @@
         </w:rPr>
         <w:t xml:space="preserve"> realm in </w:t>
       </w:r>
-      <w:r>
+      <w:hyperlink r:id="rId4" w:tooltip="Elysium (Dungeons &amp; Dragons)" w:history="1">
+        <w:r>
+          <w:rPr>
+            <w:rStyle w:val="a3"/>
+            <w:rFonts w:ascii="Times New Roman" w:hAnsi="Times New Roman" w:cs="Times New Roman"/>
+            <w:color w:val="0B0080"/>
+            <w:sz w:val="21"/>
+            <w:szCs w:val="21"/>
+            <w:shd w:val="clear" w:color="auto" w:fill="FFFFFF"/>
+            <w:lang w:val="en-US"/>
+          </w:rPr>
+          <w:t>Elysium</w:t>
+        </w:r>
+      </w:hyperlink>
+    </w:p>
+    <w:p>
+      <w:pPr>
+        <w:rPr>
+          <w:rFonts w:ascii="Times New Roman" w:hAnsi="Times New Roman" w:cs="Times New Roman"/>
+          <w:color w:val="222222"/>
+          <w:sz w:val="21"/>
+          <w:szCs w:val="21"/>
+          <w:shd w:val="clear" w:color="auto" w:fill="FFFFFF"/>
+          <w:lang w:val="en-US"/>
+        </w:rPr>
+      </w:pPr>
+      <w:proofErr w:type="spellStart"/>
+      <w:r>
+        <w:rPr>
+          <w:rFonts w:ascii="Times New Roman" w:hAnsi="Times New Roman" w:cs="Times New Roman"/>
+          <w:color w:val="222222"/>
+          <w:sz w:val="21"/>
+          <w:szCs w:val="21"/>
+          <w:shd w:val="clear" w:color="auto" w:fill="FFFFFF"/>
+          <w:lang w:val="en-US"/>
+        </w:rPr>
+        <w:t>Pelorians</w:t>
+      </w:r>
+      <w:proofErr w:type="spellEnd"/>
+      <w:r>
+        <w:rPr>
+          <w:rFonts w:ascii="Times New Roman" w:hAnsi="Times New Roman" w:cs="Times New Roman"/>
+          <w:color w:val="222222"/>
+          <w:sz w:val="21"/>
+          <w:szCs w:val="21"/>
+          <w:shd w:val="clear" w:color="auto" w:fill="FFFFFF"/>
+          <w:lang w:val="en-US"/>
+        </w:rPr>
+        <w:t xml:space="preserve"> believe that the life-giving sun is the best cure for all of </w:t>
+      </w:r>
+      <w:proofErr w:type="spellStart"/>
+      <w:r>
+        <w:rPr>
+          <w:rFonts w:ascii="Times New Roman" w:hAnsi="Times New Roman" w:cs="Times New Roman"/>
+        </w:rPr>
         <w:fldChar w:fldCharType="begin"/>
       </w:r>
       <w:r>
         <w:rPr>
-          <w:lang w:val="en-US"/>
-        </w:rPr>
-        <w:instrText xml:space="preserve"> HYPERLINK "https://en.wikipedia.org/wiki/Elysium_(Dungeons_%26_Dragons)" \o "Elysium (Dungeons &amp; Dragons)" </w:instrText>
-      </w:r>
-      <w:r>
+          <w:rFonts w:ascii="Times New Roman" w:hAnsi="Times New Roman" w:cs="Times New Roman"/>
+          <w:lang w:val="en-US"/>
+        </w:rPr>
+        <w:instrText xml:space="preserve"> HYPERLINK "https://en.wikipedia.org/wiki/Oerth" \o "Oerth" </w:instrText>
+      </w:r>
+      <w:r>
+        <w:rPr>
+          <w:rFonts w:ascii="Times New Roman" w:hAnsi="Times New Roman" w:cs="Times New Roman"/>
+        </w:rPr>
         <w:fldChar w:fldCharType="separate"/>
       </w:r>
       <w:r>
@@ -332,23 +379,15 @@
           <w:shd w:val="clear" w:color="auto" w:fill="FFFFFF"/>
           <w:lang w:val="en-US"/>
         </w:rPr>
-        <w:t>Elysium</w:t>
-      </w:r>
-      <w:r>
-        <w:rPr>
-          <w:rStyle w:val="a3"/>
-          <w:rFonts w:ascii="Times New Roman" w:hAnsi="Times New Roman" w:cs="Times New Roman"/>
-          <w:color w:val="0B0080"/>
-          <w:sz w:val="21"/>
-          <w:szCs w:val="21"/>
-          <w:shd w:val="clear" w:color="auto" w:fill="FFFFFF"/>
-          <w:lang w:val="en-US"/>
+        <w:t>Oerth</w:t>
+      </w:r>
+      <w:r>
+        <w:rPr>
+          <w:rFonts w:ascii="Times New Roman" w:hAnsi="Times New Roman" w:cs="Times New Roman"/>
         </w:rPr>
         <w:fldChar w:fldCharType="end"/>
       </w:r>
-    </w:p>
-    <w:p>
-      <w:pPr>
+      <w:r>
         <w:rPr>
           <w:rFonts w:ascii="Times New Roman" w:hAnsi="Times New Roman" w:cs="Times New Roman"/>
           <w:color w:val="222222"/>
@@ -357,7 +396,20 @@
           <w:shd w:val="clear" w:color="auto" w:fill="FFFFFF"/>
           <w:lang w:val="en-US"/>
         </w:rPr>
-      </w:pPr>
+        <w:t>'s</w:t>
+      </w:r>
+      <w:proofErr w:type="spellEnd"/>
+      <w:r>
+        <w:rPr>
+          <w:rFonts w:ascii="Times New Roman" w:hAnsi="Times New Roman" w:cs="Times New Roman"/>
+          <w:color w:val="222222"/>
+          <w:sz w:val="21"/>
+          <w:szCs w:val="21"/>
+          <w:shd w:val="clear" w:color="auto" w:fill="FFFFFF"/>
+          <w:lang w:val="en-US"/>
+        </w:rPr>
+        <w:t xml:space="preserve"> ills. Justice and freedom are brought about through charity, modesty, and perseverance. </w:t>
+      </w:r>
       <w:proofErr w:type="spellStart"/>
       <w:r>
         <w:rPr>
@@ -368,6 +420,30 @@
           <w:shd w:val="clear" w:color="auto" w:fill="FFFFFF"/>
           <w:lang w:val="en-US"/>
         </w:rPr>
+        <w:t>Pelor's</w:t>
+      </w:r>
+      <w:proofErr w:type="spellEnd"/>
+      <w:r>
+        <w:rPr>
+          <w:rFonts w:ascii="Times New Roman" w:hAnsi="Times New Roman" w:cs="Times New Roman"/>
+          <w:color w:val="222222"/>
+          <w:sz w:val="21"/>
+          <w:szCs w:val="21"/>
+          <w:shd w:val="clear" w:color="auto" w:fill="FFFFFF"/>
+          <w:lang w:val="en-US"/>
+        </w:rPr>
+        <w:t xml:space="preserve"> priests teach that the truly strong don't need to prove their power. </w:t>
+      </w:r>
+      <w:proofErr w:type="spellStart"/>
+      <w:r>
+        <w:rPr>
+          <w:rFonts w:ascii="Times New Roman" w:hAnsi="Times New Roman" w:cs="Times New Roman"/>
+          <w:color w:val="222222"/>
+          <w:sz w:val="21"/>
+          <w:szCs w:val="21"/>
+          <w:shd w:val="clear" w:color="auto" w:fill="FFFFFF"/>
+          <w:lang w:val="en-US"/>
+        </w:rPr>
         <w:t>Pelorians</w:t>
       </w:r>
       <w:proofErr w:type="spellEnd"/>
@@ -380,133 +456,166 @@
           <w:shd w:val="clear" w:color="auto" w:fill="FFFFFF"/>
           <w:lang w:val="en-US"/>
         </w:rPr>
-        <w:t xml:space="preserve"> believe that the life-giving sun is the best cure for all of </w:t>
-      </w:r>
+        <w:t xml:space="preserve"> strive to perform so many good acts that evil has no room in which to exist, though they will fight if necessary.</w:t>
+      </w:r>
+    </w:p>
+    <w:p>
+      <w:pPr>
+        <w:rPr>
+          <w:rFonts w:ascii="Times New Roman" w:hAnsi="Times New Roman" w:cs="Times New Roman"/>
+          <w:lang w:val="en-US"/>
+        </w:rPr>
+      </w:pPr>
       <w:proofErr w:type="spellStart"/>
       <w:r>
         <w:rPr>
           <w:rFonts w:ascii="Times New Roman" w:hAnsi="Times New Roman" w:cs="Times New Roman"/>
-        </w:rPr>
-        <w:fldChar w:fldCharType="begin"/>
-      </w:r>
-      <w:r>
-        <w:rPr>
-          <w:rFonts w:ascii="Times New Roman" w:hAnsi="Times New Roman" w:cs="Times New Roman"/>
-          <w:lang w:val="en-US"/>
-        </w:rPr>
-        <w:instrText xml:space="preserve"> HYPERLINK "https://en.wikipedia.org/wiki/Oerth" \o "Oerth" </w:instrText>
-      </w:r>
-      <w:r>
-        <w:rPr>
-          <w:rFonts w:ascii="Times New Roman" w:hAnsi="Times New Roman" w:cs="Times New Roman"/>
-        </w:rPr>
-        <w:fldChar w:fldCharType="separate"/>
-      </w:r>
-      <w:r>
-        <w:rPr>
-          <w:rStyle w:val="a3"/>
-          <w:rFonts w:ascii="Times New Roman" w:hAnsi="Times New Roman" w:cs="Times New Roman"/>
-          <w:color w:val="0B0080"/>
-          <w:sz w:val="21"/>
-          <w:szCs w:val="21"/>
-          <w:shd w:val="clear" w:color="auto" w:fill="FFFFFF"/>
-          <w:lang w:val="en-US"/>
-        </w:rPr>
-        <w:t>Oerth</w:t>
-      </w:r>
-      <w:r>
-        <w:rPr>
-          <w:rFonts w:ascii="Times New Roman" w:hAnsi="Times New Roman" w:cs="Times New Roman"/>
-        </w:rPr>
-        <w:fldChar w:fldCharType="end"/>
-      </w:r>
-      <w:r>
-        <w:rPr>
-          <w:rFonts w:ascii="Times New Roman" w:hAnsi="Times New Roman" w:cs="Times New Roman"/>
-          <w:color w:val="222222"/>
-          <w:sz w:val="21"/>
-          <w:szCs w:val="21"/>
-          <w:shd w:val="clear" w:color="auto" w:fill="FFFFFF"/>
-          <w:lang w:val="en-US"/>
-        </w:rPr>
-        <w:t>'s</w:t>
+          <w:b/>
+          <w:lang w:val="en-US"/>
+        </w:rPr>
+        <w:t>Orhis</w:t>
       </w:r>
       <w:proofErr w:type="spellEnd"/>
       <w:r>
         <w:rPr>
           <w:rFonts w:ascii="Times New Roman" w:hAnsi="Times New Roman" w:cs="Times New Roman"/>
-          <w:color w:val="222222"/>
-          <w:sz w:val="21"/>
-          <w:szCs w:val="21"/>
-          <w:shd w:val="clear" w:color="auto" w:fill="FFFFFF"/>
-          <w:lang w:val="en-US"/>
-        </w:rPr>
-        <w:t xml:space="preserve"> ills. Justice and freedom are brought about through charity, modesty, and perseverance. </w:t>
-      </w:r>
+          <w:b/>
+          <w:lang w:val="en-US"/>
+        </w:rPr>
+        <w:t xml:space="preserve"> – </w:t>
+      </w:r>
+      <w:r>
+        <w:rPr>
+          <w:rFonts w:ascii="Times New Roman" w:hAnsi="Times New Roman" w:cs="Times New Roman"/>
+          <w:lang w:val="en-US"/>
+        </w:rPr>
+        <w:t>the false god of light</w:t>
+      </w:r>
+    </w:p>
+    <w:p>
+      <w:pPr>
+        <w:rPr>
+          <w:rFonts w:ascii="Times New Roman" w:hAnsi="Times New Roman" w:cs="Times New Roman"/>
+          <w:lang w:val="en-US"/>
+        </w:rPr>
+      </w:pPr>
+      <w:r>
+        <w:rPr>
+          <w:rFonts w:ascii="Times New Roman" w:hAnsi="Times New Roman" w:cs="Times New Roman"/>
+          <w:lang w:val="en-US"/>
+        </w:rPr>
+        <w:t>An emperor of old, who desired too much power. He killed his god by summoning demon of 9</w:t>
+      </w:r>
+      <w:r>
+        <w:rPr>
+          <w:rFonts w:ascii="Times New Roman" w:hAnsi="Times New Roman" w:cs="Times New Roman"/>
+          <w:vertAlign w:val="superscript"/>
+          <w:lang w:val="en-US"/>
+        </w:rPr>
+        <w:t>th</w:t>
+      </w:r>
+      <w:r>
+        <w:rPr>
+          <w:rFonts w:ascii="Times New Roman" w:hAnsi="Times New Roman" w:cs="Times New Roman"/>
+          <w:lang w:val="en-US"/>
+        </w:rPr>
+        <w:t xml:space="preserve"> ring and then devoured them both, trying to contain in himself to types of power. Now lives in his very own plane Light Bastion</w:t>
+      </w:r>
+    </w:p>
+    <w:p>
+      <w:pPr>
+        <w:rPr>
+          <w:rFonts w:ascii="Times New Roman" w:hAnsi="Times New Roman" w:cs="Times New Roman"/>
+          <w:lang w:val="en-US"/>
+        </w:rPr>
+      </w:pPr>
       <w:proofErr w:type="spellStart"/>
       <w:r>
         <w:rPr>
           <w:rFonts w:ascii="Times New Roman" w:hAnsi="Times New Roman" w:cs="Times New Roman"/>
-          <w:color w:val="222222"/>
-          <w:sz w:val="21"/>
-          <w:szCs w:val="21"/>
-          <w:shd w:val="clear" w:color="auto" w:fill="FFFFFF"/>
-          <w:lang w:val="en-US"/>
-        </w:rPr>
-        <w:t>Pelor's</w:t>
+          <w:lang w:val="en-US"/>
+        </w:rPr>
+        <w:t>Orhists</w:t>
       </w:r>
       <w:proofErr w:type="spellEnd"/>
       <w:r>
         <w:rPr>
           <w:rFonts w:ascii="Times New Roman" w:hAnsi="Times New Roman" w:cs="Times New Roman"/>
-          <w:color w:val="222222"/>
-          <w:sz w:val="21"/>
-          <w:szCs w:val="21"/>
-          <w:shd w:val="clear" w:color="auto" w:fill="FFFFFF"/>
-          <w:lang w:val="en-US"/>
-        </w:rPr>
-        <w:t xml:space="preserve"> priests teach that the truly strong don't need to prove their power. </w:t>
+          <w:lang w:val="en-US"/>
+        </w:rPr>
+        <w:t xml:space="preserve"> believe that </w:t>
       </w:r>
       <w:proofErr w:type="spellStart"/>
       <w:r>
         <w:rPr>
           <w:rFonts w:ascii="Times New Roman" w:hAnsi="Times New Roman" w:cs="Times New Roman"/>
-          <w:color w:val="222222"/>
-          <w:sz w:val="21"/>
-          <w:szCs w:val="21"/>
-          <w:shd w:val="clear" w:color="auto" w:fill="FFFFFF"/>
-          <w:lang w:val="en-US"/>
-        </w:rPr>
-        <w:t>Pelorians</w:t>
+          <w:lang w:val="en-US"/>
+        </w:rPr>
+        <w:t>Orhis</w:t>
       </w:r>
       <w:proofErr w:type="spellEnd"/>
       <w:r>
         <w:rPr>
           <w:rFonts w:ascii="Times New Roman" w:hAnsi="Times New Roman" w:cs="Times New Roman"/>
-          <w:color w:val="222222"/>
-          <w:sz w:val="21"/>
-          <w:szCs w:val="21"/>
-          <w:shd w:val="clear" w:color="auto" w:fill="FFFFFF"/>
-          <w:lang w:val="en-US"/>
-        </w:rPr>
-        <w:t xml:space="preserve"> strive to perform so many good acts that evil has no room in which to exist, though they will fight if necessary.</w:t>
-      </w:r>
-    </w:p>
-    <w:p>
-      <w:pPr>
-        <w:rPr>
-          <w:rFonts w:ascii="Times New Roman" w:hAnsi="Times New Roman" w:cs="Times New Roman"/>
-          <w:lang w:val="en-US"/>
-        </w:rPr>
-      </w:pPr>
+          <w:lang w:val="en-US"/>
+        </w:rPr>
+        <w:t xml:space="preserve"> is the only true god, who can cure the one who is in need and punish unworthy. All mages are evil from </w:t>
+      </w:r>
       <w:proofErr w:type="spellStart"/>
       <w:r>
         <w:rPr>
           <w:rFonts w:ascii="Times New Roman" w:hAnsi="Times New Roman" w:cs="Times New Roman"/>
+          <w:lang w:val="en-US"/>
+        </w:rPr>
+        <w:t>Orhis’s</w:t>
+      </w:r>
+      <w:proofErr w:type="spellEnd"/>
+      <w:r>
+        <w:rPr>
+          <w:rFonts w:ascii="Times New Roman" w:hAnsi="Times New Roman" w:cs="Times New Roman"/>
+          <w:lang w:val="en-US"/>
+        </w:rPr>
+        <w:t xml:space="preserve"> point of view, so they must be sacrificed in the name of </w:t>
+      </w:r>
+      <w:proofErr w:type="spellStart"/>
+      <w:r>
+        <w:rPr>
+          <w:rFonts w:ascii="Times New Roman" w:hAnsi="Times New Roman" w:cs="Times New Roman"/>
+          <w:lang w:val="en-US"/>
+        </w:rPr>
+        <w:t>Orhis</w:t>
+      </w:r>
+      <w:proofErr w:type="spellEnd"/>
+      <w:r>
+        <w:rPr>
+          <w:rFonts w:ascii="Times New Roman" w:hAnsi="Times New Roman" w:cs="Times New Roman"/>
+          <w:lang w:val="en-US"/>
+        </w:rPr>
+        <w:t>.</w:t>
+      </w:r>
+    </w:p>
+    <w:p>
+      <w:pPr>
+        <w:rPr>
+          <w:rFonts w:ascii="Times New Roman" w:hAnsi="Times New Roman" w:cs="Times New Roman"/>
+          <w:lang w:val="en-US"/>
+        </w:rPr>
+      </w:pPr>
+      <w:r>
+        <w:rPr>
+          <w:rFonts w:ascii="Times New Roman" w:hAnsi="Times New Roman" w:cs="Times New Roman"/>
+          <w:lang w:val="en-US"/>
+        </w:rPr>
+        <w:t xml:space="preserve"> </w:t>
+      </w:r>
+      <w:proofErr w:type="spellStart"/>
+      <w:r>
+        <w:rPr>
+          <w:rFonts w:ascii="Times New Roman" w:hAnsi="Times New Roman" w:cs="Times New Roman"/>
           <w:b/>
           <w:lang w:val="en-US"/>
         </w:rPr>
-        <w:t>Orhis</w:t>
+        <w:t>Beshaba</w:t>
       </w:r>
       <w:proofErr w:type="spellEnd"/>
       <w:r>
@@ -515,6 +624,125 @@
           <w:b/>
           <w:lang w:val="en-US"/>
         </w:rPr>
+        <w:t xml:space="preserve"> </w:t>
+      </w:r>
+      <w:r>
+        <w:rPr>
+          <w:rFonts w:ascii="Times New Roman" w:hAnsi="Times New Roman" w:cs="Times New Roman"/>
+          <w:lang w:val="en-US"/>
+        </w:rPr>
+        <w:t>– the goddess of misfortune</w:t>
+      </w:r>
+    </w:p>
+    <w:p>
+      <w:pPr>
+        <w:rPr>
+          <w:rFonts w:ascii="Times New Roman" w:hAnsi="Times New Roman" w:cs="Times New Roman"/>
+          <w:lang w:val="en-US"/>
+        </w:rPr>
+      </w:pPr>
+      <w:r>
+        <w:rPr>
+          <w:rFonts w:ascii="Times New Roman" w:hAnsi="Times New Roman" w:cs="Times New Roman"/>
+          <w:lang w:val="en-US"/>
+        </w:rPr>
+        <w:t>She was always the unluckiest in her family</w:t>
+      </w:r>
+      <w:r>
+        <w:rPr>
+          <w:rFonts w:ascii="Times New Roman" w:hAnsi="Times New Roman" w:cs="Times New Roman"/>
+          <w:lang w:val="en-US"/>
+        </w:rPr>
+        <w:t xml:space="preserve">, this </w:t>
+      </w:r>
+      <w:bookmarkStart w:id="0" w:name="_GoBack"/>
+      <w:bookmarkEnd w:id="0"/>
+      <w:r>
+        <w:rPr>
+          <w:rFonts w:ascii="Times New Roman" w:hAnsi="Times New Roman" w:cs="Times New Roman"/>
+          <w:lang w:val="en-US"/>
+        </w:rPr>
+        <w:t>fact led to great amount of challenge in her every action. Magic was the most problematic, what can you do if you can’t wield fire or earth magic if you are just that unlucky, the answer is simple, make your misfortune your own weapon and watch how your every enemy trips on his own foot or mantle.</w:t>
+      </w:r>
+    </w:p>
+    <w:p>
+      <w:pPr>
+        <w:rPr>
+          <w:rFonts w:ascii="Times New Roman" w:hAnsi="Times New Roman" w:cs="Times New Roman"/>
+          <w:u w:val="single"/>
+          <w:lang w:val="en-US"/>
+        </w:rPr>
+      </w:pPr>
+      <w:r>
+        <w:rPr>
+          <w:rFonts w:ascii="Times New Roman" w:hAnsi="Times New Roman" w:cs="Times New Roman"/>
+          <w:u w:val="single"/>
+          <w:lang w:val="en-US"/>
+        </w:rPr>
+        <w:t xml:space="preserve">Cursed </w:t>
+      </w:r>
+      <w:proofErr w:type="spellStart"/>
+      <w:r>
+        <w:rPr>
+          <w:rFonts w:ascii="Times New Roman" w:hAnsi="Times New Roman" w:cs="Times New Roman"/>
+          <w:u w:val="single"/>
+          <w:lang w:val="en-US"/>
+        </w:rPr>
+        <w:t>Fahren</w:t>
+      </w:r>
+      <w:proofErr w:type="spellEnd"/>
+      <w:r>
+        <w:rPr>
+          <w:rFonts w:ascii="Times New Roman" w:hAnsi="Times New Roman" w:cs="Times New Roman"/>
+          <w:u w:val="single"/>
+          <w:lang w:val="en-US"/>
+        </w:rPr>
+        <w:t xml:space="preserve"> to travel between worlds</w:t>
+      </w:r>
+    </w:p>
+    <w:p>
+      <w:pPr>
+        <w:rPr>
+          <w:rFonts w:ascii="Times New Roman" w:hAnsi="Times New Roman" w:cs="Times New Roman"/>
+          <w:lang w:val="en-US"/>
+        </w:rPr>
+      </w:pPr>
+      <w:r>
+        <w:rPr>
+          <w:rFonts w:ascii="Times New Roman" w:hAnsi="Times New Roman" w:cs="Times New Roman"/>
+          <w:lang w:val="en-US"/>
+        </w:rPr>
+        <w:t>All cults are currently dead, mentions about her can be found in libraries or old dungeons, which once were her temples</w:t>
+      </w:r>
+      <w:r>
+        <w:rPr>
+          <w:rFonts w:ascii="Times New Roman" w:hAnsi="Times New Roman" w:cs="Times New Roman"/>
+          <w:lang w:val="en-US"/>
+        </w:rPr>
+        <w:t>.</w:t>
+      </w:r>
+    </w:p>
+    <w:p>
+      <w:pPr>
+        <w:rPr>
+          <w:rFonts w:ascii="Times New Roman" w:hAnsi="Times New Roman" w:cs="Times New Roman"/>
+          <w:lang w:val="en-US"/>
+        </w:rPr>
+      </w:pPr>
+      <w:r>
+        <w:rPr>
+          <w:rFonts w:ascii="Times New Roman" w:hAnsi="Times New Roman" w:cs="Times New Roman"/>
+          <w:b/>
+          <w:lang w:val="en-US"/>
+        </w:rPr>
+        <w:t>Bane</w:t>
+      </w:r>
+      <w:r>
+        <w:rPr>
+          <w:rFonts w:ascii="Times New Roman" w:hAnsi="Times New Roman" w:cs="Times New Roman"/>
+          <w:b/>
+          <w:lang w:val="en-US"/>
+        </w:rPr>
         <w:t xml:space="preserve"> – </w:t>
       </w:r>
       <w:r>
@@ -522,37 +750,7 @@
           <w:rFonts w:ascii="Times New Roman" w:hAnsi="Times New Roman" w:cs="Times New Roman"/>
           <w:lang w:val="en-US"/>
         </w:rPr>
-        <w:t>the false god of light</w:t>
-      </w:r>
-    </w:p>
-    <w:p>
-      <w:pPr>
-        <w:rPr>
-          <w:rFonts w:ascii="Times New Roman" w:hAnsi="Times New Roman" w:cs="Times New Roman"/>
-          <w:lang w:val="en-US"/>
-        </w:rPr>
-      </w:pPr>
-      <w:r>
-        <w:rPr>
-          <w:rFonts w:ascii="Times New Roman" w:hAnsi="Times New Roman" w:cs="Times New Roman"/>
-          <w:lang w:val="en-US"/>
-        </w:rPr>
-        <w:t>An emperor of old, who desired too much power. He killed his god by summoning demon of 9</w:t>
-      </w:r>
-      <w:r>
-        <w:rPr>
-          <w:rFonts w:ascii="Times New Roman" w:hAnsi="Times New Roman" w:cs="Times New Roman"/>
-          <w:vertAlign w:val="superscript"/>
-          <w:lang w:val="en-US"/>
-        </w:rPr>
-        <w:t>th</w:t>
-      </w:r>
-      <w:r>
-        <w:rPr>
-          <w:rFonts w:ascii="Times New Roman" w:hAnsi="Times New Roman" w:cs="Times New Roman"/>
-          <w:lang w:val="en-US"/>
-        </w:rPr>
-        <w:t xml:space="preserve"> ring and then devoured them both, trying to contain in himself to types of power. Now lives in his very own plane Light Bastion</w:t>
+        <w:t>the god of war.</w:t>
       </w:r>
     </w:p>
     <w:p>
@@ -568,7 +766,7 @@
           <w:rFonts w:ascii="Times New Roman" w:hAnsi="Times New Roman" w:cs="Times New Roman"/>
           <w:lang w:val="en-US"/>
         </w:rPr>
-        <w:t>Orhists</w:t>
+        <w:t>Rised</w:t>
       </w:r>
       <w:proofErr w:type="spellEnd"/>
       <w:r>
@@ -576,195 +774,16 @@
           <w:rFonts w:ascii="Times New Roman" w:hAnsi="Times New Roman" w:cs="Times New Roman"/>
           <w:lang w:val="en-US"/>
         </w:rPr>
-        <w:t xml:space="preserve"> believe that </w:t>
-      </w:r>
-      <w:proofErr w:type="spellStart"/>
-      <w:r>
-        <w:rPr>
-          <w:rFonts w:ascii="Times New Roman" w:hAnsi="Times New Roman" w:cs="Times New Roman"/>
-          <w:lang w:val="en-US"/>
-        </w:rPr>
-        <w:t>Orhis</w:t>
-      </w:r>
-      <w:proofErr w:type="spellEnd"/>
-      <w:r>
-        <w:rPr>
-          <w:rFonts w:ascii="Times New Roman" w:hAnsi="Times New Roman" w:cs="Times New Roman"/>
-          <w:lang w:val="en-US"/>
-        </w:rPr>
-        <w:t xml:space="preserve"> is the only true god, who can cure the one who is in need and punish unworthy. All mages are evil from </w:t>
-      </w:r>
-      <w:proofErr w:type="spellStart"/>
-      <w:r>
-        <w:rPr>
-          <w:rFonts w:ascii="Times New Roman" w:hAnsi="Times New Roman" w:cs="Times New Roman"/>
-          <w:lang w:val="en-US"/>
-        </w:rPr>
-        <w:t>Orhis’s</w:t>
-      </w:r>
-      <w:proofErr w:type="spellEnd"/>
-      <w:r>
-        <w:rPr>
-          <w:rFonts w:ascii="Times New Roman" w:hAnsi="Times New Roman" w:cs="Times New Roman"/>
-          <w:lang w:val="en-US"/>
-        </w:rPr>
-        <w:t xml:space="preserve"> point of view, so they must be sacrificed in the name of </w:t>
-      </w:r>
-      <w:proofErr w:type="spellStart"/>
-      <w:r>
-        <w:rPr>
-          <w:rFonts w:ascii="Times New Roman" w:hAnsi="Times New Roman" w:cs="Times New Roman"/>
-          <w:lang w:val="en-US"/>
-        </w:rPr>
-        <w:t>Orhis</w:t>
-      </w:r>
-      <w:proofErr w:type="spellEnd"/>
-      <w:r>
-        <w:rPr>
-          <w:rFonts w:ascii="Times New Roman" w:hAnsi="Times New Roman" w:cs="Times New Roman"/>
-          <w:lang w:val="en-US"/>
-        </w:rPr>
-        <w:t>.</w:t>
-      </w:r>
-    </w:p>
-    <w:p>
-      <w:pPr>
-        <w:rPr>
-          <w:rFonts w:ascii="Times New Roman" w:hAnsi="Times New Roman" w:cs="Times New Roman"/>
-          <w:lang w:val="en-US"/>
-        </w:rPr>
-      </w:pPr>
-      <w:r>
-        <w:rPr>
-          <w:rFonts w:ascii="Times New Roman" w:hAnsi="Times New Roman" w:cs="Times New Roman"/>
-          <w:lang w:val="en-US"/>
-        </w:rPr>
-        <w:t xml:space="preserve"> </w:t>
-      </w:r>
-      <w:proofErr w:type="spellStart"/>
-      <w:r>
-        <w:rPr>
-          <w:rFonts w:ascii="Times New Roman" w:hAnsi="Times New Roman" w:cs="Times New Roman"/>
-          <w:b/>
-          <w:lang w:val="en-US"/>
-        </w:rPr>
-        <w:t>Beshaba</w:t>
-      </w:r>
-      <w:proofErr w:type="spellEnd"/>
-      <w:r>
-        <w:rPr>
-          <w:rFonts w:ascii="Times New Roman" w:hAnsi="Times New Roman" w:cs="Times New Roman"/>
-          <w:b/>
-          <w:lang w:val="en-US"/>
-        </w:rPr>
-        <w:t xml:space="preserve"> </w:t>
-      </w:r>
-      <w:r>
-        <w:rPr>
-          <w:rFonts w:ascii="Times New Roman" w:hAnsi="Times New Roman" w:cs="Times New Roman"/>
-          <w:lang w:val="en-US"/>
-        </w:rPr>
-        <w:t>– the goddess of misfortune</w:t>
-      </w:r>
-    </w:p>
-    <w:p>
-      <w:pPr>
-        <w:rPr>
-          <w:rFonts w:ascii="Times New Roman" w:hAnsi="Times New Roman" w:cs="Times New Roman"/>
-          <w:lang w:val="en-US"/>
-        </w:rPr>
-      </w:pPr>
-      <w:r>
-        <w:rPr>
-          <w:rFonts w:ascii="Times New Roman" w:hAnsi="Times New Roman" w:cs="Times New Roman"/>
-          <w:lang w:val="en-US"/>
-        </w:rPr>
-        <w:t>She was always the unluckiest in her family</w:t>
-      </w:r>
-      <w:r>
-        <w:rPr>
-          <w:rFonts w:ascii="Times New Roman" w:hAnsi="Times New Roman" w:cs="Times New Roman"/>
-          <w:lang w:val="en-US"/>
-        </w:rPr>
-        <w:t>, this fact led to great amount of challenge in her every action. Magic was the most problematic, what can you do if you can’t wield fire or earth magic if you are just that unlucky, the answer is simple, make your misfortune your own weapon and watch how your every enemy trips on his own foot or mantle.</w:t>
-      </w:r>
-    </w:p>
-    <w:p>
-      <w:pPr>
-        <w:rPr>
-          <w:rFonts w:ascii="Times New Roman" w:hAnsi="Times New Roman" w:cs="Times New Roman"/>
-          <w:lang w:val="en-US"/>
-        </w:rPr>
-      </w:pPr>
-      <w:r>
-        <w:rPr>
-          <w:rFonts w:ascii="Times New Roman" w:hAnsi="Times New Roman" w:cs="Times New Roman"/>
-          <w:lang w:val="en-US"/>
-        </w:rPr>
-        <w:t>All cults are currently dead, mentions about her can be found in libraries or old dungeons, which once were her temples</w:t>
-      </w:r>
-      <w:r>
-        <w:rPr>
-          <w:rFonts w:ascii="Times New Roman" w:hAnsi="Times New Roman" w:cs="Times New Roman"/>
-          <w:lang w:val="en-US"/>
-        </w:rPr>
-        <w:t>.</w:t>
-      </w:r>
-    </w:p>
-    <w:p>
-      <w:pPr>
-        <w:rPr>
-          <w:rFonts w:ascii="Times New Roman" w:hAnsi="Times New Roman" w:cs="Times New Roman"/>
-          <w:lang w:val="en-US"/>
-        </w:rPr>
-      </w:pPr>
-      <w:r>
-        <w:rPr>
-          <w:rFonts w:ascii="Times New Roman" w:hAnsi="Times New Roman" w:cs="Times New Roman"/>
-          <w:b/>
-          <w:lang w:val="en-US"/>
-        </w:rPr>
-        <w:t>Bane</w:t>
-      </w:r>
-      <w:r>
-        <w:rPr>
-          <w:rFonts w:ascii="Times New Roman" w:hAnsi="Times New Roman" w:cs="Times New Roman"/>
-          <w:b/>
-          <w:lang w:val="en-US"/>
-        </w:rPr>
-        <w:t xml:space="preserve"> – </w:t>
-      </w:r>
-      <w:r>
-        <w:rPr>
-          <w:rFonts w:ascii="Times New Roman" w:hAnsi="Times New Roman" w:cs="Times New Roman"/>
-          <w:lang w:val="en-US"/>
-        </w:rPr>
-        <w:t>the god of war.</w:t>
-      </w:r>
-    </w:p>
-    <w:p>
-      <w:pPr>
-        <w:rPr>
-          <w:rFonts w:ascii="Times New Roman" w:hAnsi="Times New Roman" w:cs="Times New Roman"/>
-          <w:lang w:val="en-US"/>
-        </w:rPr>
-      </w:pPr>
-      <w:proofErr w:type="spellStart"/>
-      <w:r>
-        <w:rPr>
-          <w:rFonts w:ascii="Times New Roman" w:hAnsi="Times New Roman" w:cs="Times New Roman"/>
-          <w:lang w:val="en-US"/>
-        </w:rPr>
-        <w:t>Rised</w:t>
-      </w:r>
-      <w:proofErr w:type="spellEnd"/>
-      <w:r>
-        <w:rPr>
-          <w:rFonts w:ascii="Times New Roman" w:hAnsi="Times New Roman" w:cs="Times New Roman"/>
-          <w:lang w:val="en-US"/>
-        </w:rPr>
         <w:t xml:space="preserve"> from first battles versus mind flayers, acquiring their psychic powers. </w:t>
       </w:r>
+    </w:p>
+    <w:p>
+      <w:pPr>
+        <w:rPr>
+          <w:rFonts w:ascii="Times New Roman" w:hAnsi="Times New Roman" w:cs="Times New Roman"/>
+          <w:lang w:val="en-US"/>
+        </w:rPr>
+      </w:pPr>
     </w:p>
     <w:sectPr>
       <w:pgSz w:w="11906" w:h="16838"/>

</xml_diff>

<commit_message>
Gods update, hadar's chosen add, artifacts update, homebrew updatet
</commit_message>
<xml_diff>
--- a/descriptions/Gods.docx
+++ b/descriptions/Gods.docx
@@ -61,7 +61,21 @@
           <w:rFonts w:ascii="Times New Roman" w:hAnsi="Times New Roman" w:cs="Times New Roman"/>
           <w:lang w:val="en-US"/>
         </w:rPr>
-        <w:t>– the god of madness.</w:t>
+        <w:t>– the god of madness</w:t>
+      </w:r>
+      <w:r>
+        <w:rPr>
+          <w:rFonts w:ascii="Times New Roman" w:hAnsi="Times New Roman" w:cs="Times New Roman"/>
+          <w:lang w:val="en-US"/>
+        </w:rPr>
+        <w:t xml:space="preserve"> and change</w:t>
+      </w:r>
+      <w:r>
+        <w:rPr>
+          <w:rFonts w:ascii="Times New Roman" w:hAnsi="Times New Roman" w:cs="Times New Roman"/>
+          <w:lang w:val="en-US"/>
+        </w:rPr>
+        <w:t>.</w:t>
       </w:r>
     </w:p>
     <w:p>
@@ -106,6 +120,23 @@
           <w:rFonts w:ascii="Times New Roman" w:hAnsi="Times New Roman" w:cs="Times New Roman"/>
           <w:lang w:val="en-US"/>
         </w:rPr>
+        <w:t>Aims: his favorite thing to do is changing worlds and making them as chaotic as possible. Wild, powerfull and uncontrollable spells are mostly created by him or his servants.</w:t>
+      </w:r>
+      <w:bookmarkStart w:id="0" w:name="_GoBack"/>
+      <w:bookmarkEnd w:id="0"/>
+    </w:p>
+    <w:p>
+      <w:pPr>
+        <w:rPr>
+          <w:rFonts w:ascii="Times New Roman" w:hAnsi="Times New Roman" w:cs="Times New Roman"/>
+          <w:lang w:val="en-US"/>
+        </w:rPr>
+      </w:pPr>
+      <w:r>
+        <w:rPr>
+          <w:rFonts w:ascii="Times New Roman" w:hAnsi="Times New Roman" w:cs="Times New Roman"/>
+          <w:lang w:val="en-US"/>
+        </w:rPr>
         <w:t>Currently all his cults are either banned in certain areas or just forgotten.</w:t>
       </w:r>
       <w:r>
@@ -120,86 +151,52 @@
           <w:rFonts w:ascii="Times New Roman" w:hAnsi="Times New Roman" w:cs="Times New Roman"/>
           <w:lang w:val="en-US"/>
         </w:rPr>
-        <w:t xml:space="preserve">(May be changed later, </w:t>
-      </w:r>
-      <w:proofErr w:type="spellStart"/>
-      <w:r>
-        <w:rPr>
-          <w:rFonts w:ascii="Times New Roman" w:hAnsi="Times New Roman" w:cs="Times New Roman"/>
-          <w:lang w:val="en-US"/>
-        </w:rPr>
-        <w:t>Quizhou</w:t>
-      </w:r>
-      <w:proofErr w:type="spellEnd"/>
-      <w:r>
-        <w:rPr>
-          <w:rFonts w:ascii="Times New Roman" w:hAnsi="Times New Roman" w:cs="Times New Roman"/>
-          <w:lang w:val="en-US"/>
-        </w:rPr>
-        <w:t xml:space="preserve"> maybe idk)</w:t>
-      </w:r>
-    </w:p>
-    <w:p>
-      <w:pPr>
-        <w:rPr>
-          <w:rFonts w:ascii="Times New Roman" w:hAnsi="Times New Roman" w:cs="Times New Roman"/>
-          <w:lang w:val="en-US"/>
-        </w:rPr>
-      </w:pPr>
-      <w:r>
-        <w:rPr>
-          <w:rFonts w:ascii="Times New Roman" w:hAnsi="Times New Roman" w:cs="Times New Roman"/>
-          <w:lang w:val="en-US"/>
-        </w:rPr>
-        <w:t>Symbol: violet eye with lightning coming from its every side.</w:t>
-      </w:r>
-    </w:p>
-    <w:p>
-      <w:pPr>
-        <w:rPr>
-          <w:rFonts w:ascii="Times New Roman" w:hAnsi="Times New Roman" w:cs="Times New Roman"/>
-          <w:lang w:val="en-US"/>
-        </w:rPr>
-      </w:pPr>
-      <w:r>
-        <w:rPr>
-          <w:rFonts w:ascii="Times New Roman" w:hAnsi="Times New Roman" w:cs="Times New Roman"/>
-          <w:lang w:val="en-US"/>
-        </w:rPr>
-        <w:t>Favorite servants: beholders</w:t>
-      </w:r>
-    </w:p>
-    <w:p>
-      <w:pPr>
-        <w:rPr>
-          <w:rFonts w:ascii="Times New Roman" w:hAnsi="Times New Roman" w:cs="Times New Roman"/>
-          <w:lang w:val="en-US"/>
-        </w:rPr>
-      </w:pPr>
-      <w:r>
-        <w:rPr>
-          <w:rFonts w:ascii="Times New Roman" w:hAnsi="Times New Roman" w:cs="Times New Roman"/>
-          <w:lang w:val="en-US"/>
-        </w:rPr>
-        <w:t xml:space="preserve"> </w:t>
-      </w:r>
-      <w:proofErr w:type="spellStart"/>
+        <w:t>(May be changed later, Quizhou maybe idk)</w:t>
+      </w:r>
+    </w:p>
+    <w:p>
+      <w:pPr>
+        <w:rPr>
+          <w:rFonts w:ascii="Times New Roman" w:hAnsi="Times New Roman" w:cs="Times New Roman"/>
+          <w:lang w:val="en-US"/>
+        </w:rPr>
+      </w:pPr>
+      <w:r>
+        <w:rPr>
+          <w:rFonts w:ascii="Times New Roman" w:hAnsi="Times New Roman" w:cs="Times New Roman"/>
+          <w:lang w:val="en-US"/>
+        </w:rPr>
+        <w:t xml:space="preserve">Symbol: violet eye with </w:t>
+      </w:r>
+      <w:r>
+        <w:rPr>
+          <w:rFonts w:ascii="Times New Roman" w:hAnsi="Times New Roman" w:cs="Times New Roman"/>
+          <w:lang w:val="en-US"/>
+        </w:rPr>
+        <w:t>dd shaped circle around it</w:t>
+      </w:r>
+      <w:r>
+        <w:rPr>
+          <w:rFonts w:ascii="Times New Roman" w:hAnsi="Times New Roman" w:cs="Times New Roman"/>
+          <w:lang w:val="en-US"/>
+        </w:rPr>
+        <w:t>.</w:t>
+      </w:r>
+    </w:p>
+    <w:p>
+      <w:pPr>
+        <w:rPr>
+          <w:rFonts w:ascii="Times New Roman" w:hAnsi="Times New Roman" w:cs="Times New Roman"/>
+          <w:lang w:val="en-US"/>
+        </w:rPr>
+      </w:pPr>
       <w:r>
         <w:rPr>
           <w:rFonts w:ascii="Times New Roman" w:hAnsi="Times New Roman" w:cs="Times New Roman"/>
           <w:b/>
           <w:lang w:val="en-US"/>
         </w:rPr>
-        <w:t>Pelor</w:t>
-      </w:r>
-      <w:proofErr w:type="spellEnd"/>
-      <w:r>
-        <w:rPr>
-          <w:rFonts w:ascii="Times New Roman" w:hAnsi="Times New Roman" w:cs="Times New Roman"/>
-          <w:b/>
-          <w:lang w:val="en-US"/>
-        </w:rPr>
-        <w:t xml:space="preserve"> – </w:t>
+        <w:t xml:space="preserve">Pelor – </w:t>
       </w:r>
       <w:r>
         <w:rPr>
@@ -273,31 +270,7 @@
           <w:shd w:val="clear" w:color="auto" w:fill="FFFFFF"/>
           <w:lang w:val="en-US"/>
         </w:rPr>
-        <w:t xml:space="preserve">, is </w:t>
-      </w:r>
-      <w:proofErr w:type="spellStart"/>
-      <w:r>
-        <w:rPr>
-          <w:rFonts w:ascii="Times New Roman" w:hAnsi="Times New Roman" w:cs="Times New Roman"/>
-          <w:color w:val="222222"/>
-          <w:sz w:val="21"/>
-          <w:szCs w:val="21"/>
-          <w:shd w:val="clear" w:color="auto" w:fill="FFFFFF"/>
-          <w:lang w:val="en-US"/>
-        </w:rPr>
-        <w:t>Pelor's</w:t>
-      </w:r>
-      <w:proofErr w:type="spellEnd"/>
-      <w:r>
-        <w:rPr>
-          <w:rFonts w:ascii="Times New Roman" w:hAnsi="Times New Roman" w:cs="Times New Roman"/>
-          <w:color w:val="222222"/>
-          <w:sz w:val="21"/>
-          <w:szCs w:val="21"/>
-          <w:shd w:val="clear" w:color="auto" w:fill="FFFFFF"/>
-          <w:lang w:val="en-US"/>
-        </w:rPr>
-        <w:t xml:space="preserve"> realm in </w:t>
+        <w:t>, is Pelor's realm in </w:t>
       </w:r>
       <w:hyperlink r:id="rId4" w:tooltip="Elysium (Dungeons &amp; Dragons)" w:history="1">
         <w:r>
@@ -325,7 +298,6 @@
           <w:lang w:val="en-US"/>
         </w:rPr>
       </w:pPr>
-      <w:proofErr w:type="spellStart"/>
       <w:r>
         <w:rPr>
           <w:rFonts w:ascii="Times New Roman" w:hAnsi="Times New Roman" w:cs="Times New Roman"/>
@@ -335,9 +307,22 @@
           <w:shd w:val="clear" w:color="auto" w:fill="FFFFFF"/>
           <w:lang w:val="en-US"/>
         </w:rPr>
-        <w:t>Pelorians</w:t>
-      </w:r>
-      <w:proofErr w:type="spellEnd"/>
+        <w:t>Pelorians believe that the life-giving sun is the best cure for all of </w:t>
+      </w:r>
+      <w:hyperlink r:id="rId5" w:tooltip="Oerth" w:history="1">
+        <w:r>
+          <w:rPr>
+            <w:rStyle w:val="a3"/>
+            <w:rFonts w:ascii="Times New Roman" w:hAnsi="Times New Roman" w:cs="Times New Roman"/>
+            <w:color w:val="0B0080"/>
+            <w:sz w:val="21"/>
+            <w:szCs w:val="21"/>
+            <w:shd w:val="clear" w:color="auto" w:fill="FFFFFF"/>
+            <w:lang w:val="en-US"/>
+          </w:rPr>
+          <w:t>Oerth</w:t>
+        </w:r>
+      </w:hyperlink>
       <w:r>
         <w:rPr>
           <w:rFonts w:ascii="Times New Roman" w:hAnsi="Times New Roman" w:cs="Times New Roman"/>
@@ -347,141 +332,189 @@
           <w:shd w:val="clear" w:color="auto" w:fill="FFFFFF"/>
           <w:lang w:val="en-US"/>
         </w:rPr>
-        <w:t xml:space="preserve"> believe that the life-giving sun is the best cure for all of </w:t>
-      </w:r>
-      <w:proofErr w:type="spellStart"/>
-      <w:r>
-        <w:rPr>
-          <w:rFonts w:ascii="Times New Roman" w:hAnsi="Times New Roman" w:cs="Times New Roman"/>
-        </w:rPr>
-        <w:fldChar w:fldCharType="begin"/>
-      </w:r>
-      <w:r>
-        <w:rPr>
-          <w:rFonts w:ascii="Times New Roman" w:hAnsi="Times New Roman" w:cs="Times New Roman"/>
-          <w:lang w:val="en-US"/>
-        </w:rPr>
-        <w:instrText xml:space="preserve"> HYPERLINK "https://en.wikipedia.org/wiki/Oerth" \o "Oerth" </w:instrText>
-      </w:r>
-      <w:r>
-        <w:rPr>
-          <w:rFonts w:ascii="Times New Roman" w:hAnsi="Times New Roman" w:cs="Times New Roman"/>
-        </w:rPr>
-        <w:fldChar w:fldCharType="separate"/>
-      </w:r>
-      <w:r>
-        <w:rPr>
-          <w:rStyle w:val="a3"/>
-          <w:rFonts w:ascii="Times New Roman" w:hAnsi="Times New Roman" w:cs="Times New Roman"/>
-          <w:color w:val="0B0080"/>
-          <w:sz w:val="21"/>
-          <w:szCs w:val="21"/>
-          <w:shd w:val="clear" w:color="auto" w:fill="FFFFFF"/>
-          <w:lang w:val="en-US"/>
-        </w:rPr>
-        <w:t>Oerth</w:t>
-      </w:r>
-      <w:r>
-        <w:rPr>
-          <w:rFonts w:ascii="Times New Roman" w:hAnsi="Times New Roman" w:cs="Times New Roman"/>
-        </w:rPr>
-        <w:fldChar w:fldCharType="end"/>
-      </w:r>
-      <w:r>
-        <w:rPr>
-          <w:rFonts w:ascii="Times New Roman" w:hAnsi="Times New Roman" w:cs="Times New Roman"/>
-          <w:color w:val="222222"/>
-          <w:sz w:val="21"/>
-          <w:szCs w:val="21"/>
-          <w:shd w:val="clear" w:color="auto" w:fill="FFFFFF"/>
-          <w:lang w:val="en-US"/>
-        </w:rPr>
-        <w:t>'s</w:t>
-      </w:r>
-      <w:proofErr w:type="spellEnd"/>
-      <w:r>
-        <w:rPr>
-          <w:rFonts w:ascii="Times New Roman" w:hAnsi="Times New Roman" w:cs="Times New Roman"/>
-          <w:color w:val="222222"/>
-          <w:sz w:val="21"/>
-          <w:szCs w:val="21"/>
-          <w:shd w:val="clear" w:color="auto" w:fill="FFFFFF"/>
-          <w:lang w:val="en-US"/>
-        </w:rPr>
-        <w:t xml:space="preserve"> ills. Justice and freedom are brought about through charity, modesty, and perseverance. </w:t>
-      </w:r>
-      <w:proofErr w:type="spellStart"/>
-      <w:r>
-        <w:rPr>
-          <w:rFonts w:ascii="Times New Roman" w:hAnsi="Times New Roman" w:cs="Times New Roman"/>
-          <w:color w:val="222222"/>
-          <w:sz w:val="21"/>
-          <w:szCs w:val="21"/>
-          <w:shd w:val="clear" w:color="auto" w:fill="FFFFFF"/>
-          <w:lang w:val="en-US"/>
-        </w:rPr>
-        <w:t>Pelor's</w:t>
-      </w:r>
-      <w:proofErr w:type="spellEnd"/>
-      <w:r>
-        <w:rPr>
-          <w:rFonts w:ascii="Times New Roman" w:hAnsi="Times New Roman" w:cs="Times New Roman"/>
-          <w:color w:val="222222"/>
-          <w:sz w:val="21"/>
-          <w:szCs w:val="21"/>
-          <w:shd w:val="clear" w:color="auto" w:fill="FFFFFF"/>
-          <w:lang w:val="en-US"/>
-        </w:rPr>
-        <w:t xml:space="preserve"> priests teach that the truly strong don't need to prove their power. </w:t>
-      </w:r>
-      <w:proofErr w:type="spellStart"/>
-      <w:r>
-        <w:rPr>
-          <w:rFonts w:ascii="Times New Roman" w:hAnsi="Times New Roman" w:cs="Times New Roman"/>
-          <w:color w:val="222222"/>
-          <w:sz w:val="21"/>
-          <w:szCs w:val="21"/>
-          <w:shd w:val="clear" w:color="auto" w:fill="FFFFFF"/>
-          <w:lang w:val="en-US"/>
-        </w:rPr>
-        <w:t>Pelorians</w:t>
-      </w:r>
-      <w:proofErr w:type="spellEnd"/>
-      <w:r>
-        <w:rPr>
-          <w:rFonts w:ascii="Times New Roman" w:hAnsi="Times New Roman" w:cs="Times New Roman"/>
-          <w:color w:val="222222"/>
-          <w:sz w:val="21"/>
-          <w:szCs w:val="21"/>
-          <w:shd w:val="clear" w:color="auto" w:fill="FFFFFF"/>
-          <w:lang w:val="en-US"/>
-        </w:rPr>
-        <w:t xml:space="preserve"> strive to perform so many good acts that evil has no room in which to exist, though they will fight if necessary.</w:t>
-      </w:r>
-    </w:p>
-    <w:p>
-      <w:pPr>
-        <w:rPr>
-          <w:rFonts w:ascii="Times New Roman" w:hAnsi="Times New Roman" w:cs="Times New Roman"/>
-          <w:lang w:val="en-US"/>
-        </w:rPr>
-      </w:pPr>
-      <w:proofErr w:type="spellStart"/>
+        <w:t>'s ills. Justice and freedom are brought about through charity, modesty, and perseverance. Pelor's priests teach that the truly strong don't need to prove their power. Pelorians strive to perform so many good acts that evil has no room in which to exist, though they will fight if necessary.</w:t>
+      </w:r>
+    </w:p>
+    <w:p>
+      <w:pPr>
+        <w:rPr>
+          <w:rFonts w:ascii="Times New Roman" w:hAnsi="Times New Roman" w:cs="Times New Roman"/>
+          <w:lang w:val="en-US"/>
+        </w:rPr>
+      </w:pPr>
       <w:r>
         <w:rPr>
           <w:rFonts w:ascii="Times New Roman" w:hAnsi="Times New Roman" w:cs="Times New Roman"/>
           <w:b/>
           <w:lang w:val="en-US"/>
         </w:rPr>
-        <w:t>Orhis</w:t>
-      </w:r>
-      <w:proofErr w:type="spellEnd"/>
+        <w:t xml:space="preserve">Orhis – </w:t>
+      </w:r>
+      <w:r>
+        <w:rPr>
+          <w:rFonts w:ascii="Times New Roman" w:hAnsi="Times New Roman" w:cs="Times New Roman"/>
+          <w:lang w:val="en-US"/>
+        </w:rPr>
+        <w:t>the false god of light</w:t>
+      </w:r>
+    </w:p>
+    <w:p>
+      <w:pPr>
+        <w:rPr>
+          <w:rFonts w:ascii="Times New Roman" w:hAnsi="Times New Roman" w:cs="Times New Roman"/>
+          <w:lang w:val="en-US"/>
+        </w:rPr>
+      </w:pPr>
+      <w:r>
+        <w:rPr>
+          <w:rFonts w:ascii="Times New Roman" w:hAnsi="Times New Roman" w:cs="Times New Roman"/>
+          <w:lang w:val="en-US"/>
+        </w:rPr>
+        <w:t>An emperor of old, who desired too much power. He killed his god by summoning demon of 9</w:t>
+      </w:r>
+      <w:r>
+        <w:rPr>
+          <w:rFonts w:ascii="Times New Roman" w:hAnsi="Times New Roman" w:cs="Times New Roman"/>
+          <w:vertAlign w:val="superscript"/>
+          <w:lang w:val="en-US"/>
+        </w:rPr>
+        <w:t>th</w:t>
+      </w:r>
+      <w:r>
+        <w:rPr>
+          <w:rFonts w:ascii="Times New Roman" w:hAnsi="Times New Roman" w:cs="Times New Roman"/>
+          <w:lang w:val="en-US"/>
+        </w:rPr>
+        <w:t xml:space="preserve"> ring and then devoured them both, trying to contain in himself to types of power. Now lives in his very own plane Light Bastion</w:t>
+      </w:r>
+    </w:p>
+    <w:p>
+      <w:pPr>
+        <w:rPr>
+          <w:rFonts w:ascii="Times New Roman" w:hAnsi="Times New Roman" w:cs="Times New Roman"/>
+          <w:lang w:val="en-US"/>
+        </w:rPr>
+      </w:pPr>
+      <w:r>
+        <w:rPr>
+          <w:rFonts w:ascii="Times New Roman" w:hAnsi="Times New Roman" w:cs="Times New Roman"/>
+          <w:lang w:val="en-US"/>
+        </w:rPr>
+        <w:t>Orhists believe that Orhis is the only true god, who can cure the one who is in need and punish unworthy. All mages are evil from Orhis’s point of view, so they must be sacrificed in the name of Orhis.</w:t>
+      </w:r>
+    </w:p>
+    <w:p>
+      <w:pPr>
+        <w:rPr>
+          <w:rFonts w:ascii="Times New Roman" w:hAnsi="Times New Roman" w:cs="Times New Roman"/>
+          <w:lang w:val="en-US"/>
+        </w:rPr>
+      </w:pPr>
+      <w:r>
+        <w:rPr>
+          <w:rFonts w:ascii="Times New Roman" w:hAnsi="Times New Roman" w:cs="Times New Roman"/>
+          <w:lang w:val="en-US"/>
+        </w:rPr>
+        <w:t xml:space="preserve"> </w:t>
+      </w:r>
       <w:r>
         <w:rPr>
           <w:rFonts w:ascii="Times New Roman" w:hAnsi="Times New Roman" w:cs="Times New Roman"/>
           <w:b/>
           <w:lang w:val="en-US"/>
         </w:rPr>
+        <w:t xml:space="preserve">Beshaba </w:t>
+      </w:r>
+      <w:r>
+        <w:rPr>
+          <w:rFonts w:ascii="Times New Roman" w:hAnsi="Times New Roman" w:cs="Times New Roman"/>
+          <w:lang w:val="en-US"/>
+        </w:rPr>
+        <w:t>– the goddess of misfortune</w:t>
+      </w:r>
+    </w:p>
+    <w:p>
+      <w:pPr>
+        <w:rPr>
+          <w:rFonts w:ascii="Times New Roman" w:hAnsi="Times New Roman" w:cs="Times New Roman"/>
+          <w:lang w:val="en-US"/>
+        </w:rPr>
+      </w:pPr>
+      <w:r>
+        <w:rPr>
+          <w:rFonts w:ascii="Times New Roman" w:hAnsi="Times New Roman" w:cs="Times New Roman"/>
+          <w:lang w:val="en-US"/>
+        </w:rPr>
+        <w:t>She was always the unluckiest in her family</w:t>
+      </w:r>
+      <w:r>
+        <w:rPr>
+          <w:rFonts w:ascii="Times New Roman" w:hAnsi="Times New Roman" w:cs="Times New Roman"/>
+          <w:lang w:val="en-US"/>
+        </w:rPr>
+        <w:t>, this fact led to great amount of challenge in her every action. Magic was the most problematic, what can you do if you can’t wield fire or earth magic if you are just that unlucky, the answer is simple, make your misfortune your own weapon and watch how your every enemy trips on his own foot or mantle.</w:t>
+      </w:r>
+    </w:p>
+    <w:p>
+      <w:pPr>
+        <w:rPr>
+          <w:rFonts w:ascii="Times New Roman" w:hAnsi="Times New Roman" w:cs="Times New Roman"/>
+          <w:u w:val="single"/>
+          <w:lang w:val="en-US"/>
+        </w:rPr>
+      </w:pPr>
+      <w:r>
+        <w:rPr>
+          <w:rFonts w:ascii="Times New Roman" w:hAnsi="Times New Roman" w:cs="Times New Roman"/>
+          <w:u w:val="single"/>
+          <w:lang w:val="en-US"/>
+        </w:rPr>
+        <w:t>Cursed Fahren to travel between worlds</w:t>
+      </w:r>
+    </w:p>
+    <w:p>
+      <w:pPr>
+        <w:rPr>
+          <w:rFonts w:ascii="Times New Roman" w:hAnsi="Times New Roman" w:cs="Times New Roman"/>
+          <w:lang w:val="en-US"/>
+        </w:rPr>
+      </w:pPr>
+      <w:r>
+        <w:rPr>
+          <w:rFonts w:ascii="Times New Roman" w:hAnsi="Times New Roman" w:cs="Times New Roman"/>
+          <w:lang w:val="en-US"/>
+        </w:rPr>
+        <w:t>All cults are currently dead, mentions about her can be found in libraries or old dungeons, which once were her temples</w:t>
+      </w:r>
+      <w:r>
+        <w:rPr>
+          <w:rFonts w:ascii="Times New Roman" w:hAnsi="Times New Roman" w:cs="Times New Roman"/>
+          <w:lang w:val="en-US"/>
+        </w:rPr>
+        <w:t>.</w:t>
+      </w:r>
+    </w:p>
+    <w:p>
+      <w:pPr>
+        <w:rPr>
+          <w:rFonts w:ascii="Times New Roman" w:hAnsi="Times New Roman" w:cs="Times New Roman"/>
+          <w:lang w:val="en-US"/>
+        </w:rPr>
+      </w:pPr>
+      <w:r>
+        <w:rPr>
+          <w:rFonts w:ascii="Times New Roman" w:hAnsi="Times New Roman" w:cs="Times New Roman"/>
+          <w:b/>
+          <w:lang w:val="en-US"/>
+        </w:rPr>
+        <w:t>Bane</w:t>
+      </w:r>
+      <w:r>
+        <w:rPr>
+          <w:rFonts w:ascii="Times New Roman" w:hAnsi="Times New Roman" w:cs="Times New Roman"/>
+          <w:b/>
+          <w:lang w:val="en-US"/>
+        </w:rPr>
         <w:t xml:space="preserve"> – </w:t>
       </w:r>
       <w:r>
@@ -489,267 +522,6 @@
           <w:rFonts w:ascii="Times New Roman" w:hAnsi="Times New Roman" w:cs="Times New Roman"/>
           <w:lang w:val="en-US"/>
         </w:rPr>
-        <w:t>the false god of light</w:t>
-      </w:r>
-    </w:p>
-    <w:p>
-      <w:pPr>
-        <w:rPr>
-          <w:rFonts w:ascii="Times New Roman" w:hAnsi="Times New Roman" w:cs="Times New Roman"/>
-          <w:lang w:val="en-US"/>
-        </w:rPr>
-      </w:pPr>
-      <w:r>
-        <w:rPr>
-          <w:rFonts w:ascii="Times New Roman" w:hAnsi="Times New Roman" w:cs="Times New Roman"/>
-          <w:lang w:val="en-US"/>
-        </w:rPr>
-        <w:t>An emperor of old, who desired too much power. He killed his god by summoning demon of 9</w:t>
-      </w:r>
-      <w:r>
-        <w:rPr>
-          <w:rFonts w:ascii="Times New Roman" w:hAnsi="Times New Roman" w:cs="Times New Roman"/>
-          <w:vertAlign w:val="superscript"/>
-          <w:lang w:val="en-US"/>
-        </w:rPr>
-        <w:t>th</w:t>
-      </w:r>
-      <w:r>
-        <w:rPr>
-          <w:rFonts w:ascii="Times New Roman" w:hAnsi="Times New Roman" w:cs="Times New Roman"/>
-          <w:lang w:val="en-US"/>
-        </w:rPr>
-        <w:t xml:space="preserve"> ring and then devoured them both, trying to contain in himself to types of power. Now lives in his very own plane Light Bastion</w:t>
-      </w:r>
-    </w:p>
-    <w:p>
-      <w:pPr>
-        <w:rPr>
-          <w:rFonts w:ascii="Times New Roman" w:hAnsi="Times New Roman" w:cs="Times New Roman"/>
-          <w:lang w:val="en-US"/>
-        </w:rPr>
-      </w:pPr>
-      <w:proofErr w:type="spellStart"/>
-      <w:r>
-        <w:rPr>
-          <w:rFonts w:ascii="Times New Roman" w:hAnsi="Times New Roman" w:cs="Times New Roman"/>
-          <w:lang w:val="en-US"/>
-        </w:rPr>
-        <w:t>Orhists</w:t>
-      </w:r>
-      <w:proofErr w:type="spellEnd"/>
-      <w:r>
-        <w:rPr>
-          <w:rFonts w:ascii="Times New Roman" w:hAnsi="Times New Roman" w:cs="Times New Roman"/>
-          <w:lang w:val="en-US"/>
-        </w:rPr>
-        <w:t xml:space="preserve"> believe that </w:t>
-      </w:r>
-      <w:proofErr w:type="spellStart"/>
-      <w:r>
-        <w:rPr>
-          <w:rFonts w:ascii="Times New Roman" w:hAnsi="Times New Roman" w:cs="Times New Roman"/>
-          <w:lang w:val="en-US"/>
-        </w:rPr>
-        <w:t>Orhis</w:t>
-      </w:r>
-      <w:proofErr w:type="spellEnd"/>
-      <w:r>
-        <w:rPr>
-          <w:rFonts w:ascii="Times New Roman" w:hAnsi="Times New Roman" w:cs="Times New Roman"/>
-          <w:lang w:val="en-US"/>
-        </w:rPr>
-        <w:t xml:space="preserve"> is the only true god, who can cure the one who is in need and punish unworthy. All mages are evil from </w:t>
-      </w:r>
-      <w:proofErr w:type="spellStart"/>
-      <w:r>
-        <w:rPr>
-          <w:rFonts w:ascii="Times New Roman" w:hAnsi="Times New Roman" w:cs="Times New Roman"/>
-          <w:lang w:val="en-US"/>
-        </w:rPr>
-        <w:t>Orhis’s</w:t>
-      </w:r>
-      <w:proofErr w:type="spellEnd"/>
-      <w:r>
-        <w:rPr>
-          <w:rFonts w:ascii="Times New Roman" w:hAnsi="Times New Roman" w:cs="Times New Roman"/>
-          <w:lang w:val="en-US"/>
-        </w:rPr>
-        <w:t xml:space="preserve"> point of view, so they must be sacrificed in the name of </w:t>
-      </w:r>
-      <w:proofErr w:type="spellStart"/>
-      <w:r>
-        <w:rPr>
-          <w:rFonts w:ascii="Times New Roman" w:hAnsi="Times New Roman" w:cs="Times New Roman"/>
-          <w:lang w:val="en-US"/>
-        </w:rPr>
-        <w:t>Orhis</w:t>
-      </w:r>
-      <w:proofErr w:type="spellEnd"/>
-      <w:r>
-        <w:rPr>
-          <w:rFonts w:ascii="Times New Roman" w:hAnsi="Times New Roman" w:cs="Times New Roman"/>
-          <w:lang w:val="en-US"/>
-        </w:rPr>
-        <w:t>.</w:t>
-      </w:r>
-    </w:p>
-    <w:p>
-      <w:pPr>
-        <w:rPr>
-          <w:rFonts w:ascii="Times New Roman" w:hAnsi="Times New Roman" w:cs="Times New Roman"/>
-          <w:lang w:val="en-US"/>
-        </w:rPr>
-      </w:pPr>
-      <w:r>
-        <w:rPr>
-          <w:rFonts w:ascii="Times New Roman" w:hAnsi="Times New Roman" w:cs="Times New Roman"/>
-          <w:lang w:val="en-US"/>
-        </w:rPr>
-        <w:t xml:space="preserve"> </w:t>
-      </w:r>
-      <w:proofErr w:type="spellStart"/>
-      <w:r>
-        <w:rPr>
-          <w:rFonts w:ascii="Times New Roman" w:hAnsi="Times New Roman" w:cs="Times New Roman"/>
-          <w:b/>
-          <w:lang w:val="en-US"/>
-        </w:rPr>
-        <w:t>Beshaba</w:t>
-      </w:r>
-      <w:proofErr w:type="spellEnd"/>
-      <w:r>
-        <w:rPr>
-          <w:rFonts w:ascii="Times New Roman" w:hAnsi="Times New Roman" w:cs="Times New Roman"/>
-          <w:b/>
-          <w:lang w:val="en-US"/>
-        </w:rPr>
-        <w:t xml:space="preserve"> </w:t>
-      </w:r>
-      <w:r>
-        <w:rPr>
-          <w:rFonts w:ascii="Times New Roman" w:hAnsi="Times New Roman" w:cs="Times New Roman"/>
-          <w:lang w:val="en-US"/>
-        </w:rPr>
-        <w:t>– the goddess of misfortune</w:t>
-      </w:r>
-    </w:p>
-    <w:p>
-      <w:pPr>
-        <w:rPr>
-          <w:rFonts w:ascii="Times New Roman" w:hAnsi="Times New Roman" w:cs="Times New Roman"/>
-          <w:lang w:val="en-US"/>
-        </w:rPr>
-      </w:pPr>
-      <w:r>
-        <w:rPr>
-          <w:rFonts w:ascii="Times New Roman" w:hAnsi="Times New Roman" w:cs="Times New Roman"/>
-          <w:lang w:val="en-US"/>
-        </w:rPr>
-        <w:t>She was always the unluckiest in her family</w:t>
-      </w:r>
-      <w:r>
-        <w:rPr>
-          <w:rFonts w:ascii="Times New Roman" w:hAnsi="Times New Roman" w:cs="Times New Roman"/>
-          <w:lang w:val="en-US"/>
-        </w:rPr>
-        <w:t xml:space="preserve">, this </w:t>
-      </w:r>
-      <w:bookmarkStart w:id="0" w:name="_GoBack"/>
-      <w:bookmarkEnd w:id="0"/>
-      <w:r>
-        <w:rPr>
-          <w:rFonts w:ascii="Times New Roman" w:hAnsi="Times New Roman" w:cs="Times New Roman"/>
-          <w:lang w:val="en-US"/>
-        </w:rPr>
-        <w:t>fact led to great amount of challenge in her every action. Magic was the most problematic, what can you do if you can’t wield fire or earth magic if you are just that unlucky, the answer is simple, make your misfortune your own weapon and watch how your every enemy trips on his own foot or mantle.</w:t>
-      </w:r>
-    </w:p>
-    <w:p>
-      <w:pPr>
-        <w:rPr>
-          <w:rFonts w:ascii="Times New Roman" w:hAnsi="Times New Roman" w:cs="Times New Roman"/>
-          <w:u w:val="single"/>
-          <w:lang w:val="en-US"/>
-        </w:rPr>
-      </w:pPr>
-      <w:r>
-        <w:rPr>
-          <w:rFonts w:ascii="Times New Roman" w:hAnsi="Times New Roman" w:cs="Times New Roman"/>
-          <w:u w:val="single"/>
-          <w:lang w:val="en-US"/>
-        </w:rPr>
-        <w:t xml:space="preserve">Cursed </w:t>
-      </w:r>
-      <w:proofErr w:type="spellStart"/>
-      <w:r>
-        <w:rPr>
-          <w:rFonts w:ascii="Times New Roman" w:hAnsi="Times New Roman" w:cs="Times New Roman"/>
-          <w:u w:val="single"/>
-          <w:lang w:val="en-US"/>
-        </w:rPr>
-        <w:t>Fahren</w:t>
-      </w:r>
-      <w:proofErr w:type="spellEnd"/>
-      <w:r>
-        <w:rPr>
-          <w:rFonts w:ascii="Times New Roman" w:hAnsi="Times New Roman" w:cs="Times New Roman"/>
-          <w:u w:val="single"/>
-          <w:lang w:val="en-US"/>
-        </w:rPr>
-        <w:t xml:space="preserve"> to travel between worlds</w:t>
-      </w:r>
-    </w:p>
-    <w:p>
-      <w:pPr>
-        <w:rPr>
-          <w:rFonts w:ascii="Times New Roman" w:hAnsi="Times New Roman" w:cs="Times New Roman"/>
-          <w:lang w:val="en-US"/>
-        </w:rPr>
-      </w:pPr>
-      <w:r>
-        <w:rPr>
-          <w:rFonts w:ascii="Times New Roman" w:hAnsi="Times New Roman" w:cs="Times New Roman"/>
-          <w:lang w:val="en-US"/>
-        </w:rPr>
-        <w:t>All cults are currently dead, mentions about her can be found in libraries or old dungeons, which once were her temples</w:t>
-      </w:r>
-      <w:r>
-        <w:rPr>
-          <w:rFonts w:ascii="Times New Roman" w:hAnsi="Times New Roman" w:cs="Times New Roman"/>
-          <w:lang w:val="en-US"/>
-        </w:rPr>
-        <w:t>.</w:t>
-      </w:r>
-    </w:p>
-    <w:p>
-      <w:pPr>
-        <w:rPr>
-          <w:rFonts w:ascii="Times New Roman" w:hAnsi="Times New Roman" w:cs="Times New Roman"/>
-          <w:lang w:val="en-US"/>
-        </w:rPr>
-      </w:pPr>
-      <w:r>
-        <w:rPr>
-          <w:rFonts w:ascii="Times New Roman" w:hAnsi="Times New Roman" w:cs="Times New Roman"/>
-          <w:b/>
-          <w:lang w:val="en-US"/>
-        </w:rPr>
-        <w:t>Bane</w:t>
-      </w:r>
-      <w:r>
-        <w:rPr>
-          <w:rFonts w:ascii="Times New Roman" w:hAnsi="Times New Roman" w:cs="Times New Roman"/>
-          <w:b/>
-          <w:lang w:val="en-US"/>
-        </w:rPr>
-        <w:t xml:space="preserve"> – </w:t>
-      </w:r>
-      <w:r>
-        <w:rPr>
-          <w:rFonts w:ascii="Times New Roman" w:hAnsi="Times New Roman" w:cs="Times New Roman"/>
-          <w:lang w:val="en-US"/>
-        </w:rPr>
         <w:t>the god of war.</w:t>
       </w:r>
     </w:p>
@@ -760,21 +532,12 @@
           <w:lang w:val="en-US"/>
         </w:rPr>
       </w:pPr>
-      <w:proofErr w:type="spellStart"/>
-      <w:r>
-        <w:rPr>
-          <w:rFonts w:ascii="Times New Roman" w:hAnsi="Times New Roman" w:cs="Times New Roman"/>
-          <w:lang w:val="en-US"/>
-        </w:rPr>
-        <w:t>Rised</w:t>
-      </w:r>
-      <w:proofErr w:type="spellEnd"/>
-      <w:r>
-        <w:rPr>
-          <w:rFonts w:ascii="Times New Roman" w:hAnsi="Times New Roman" w:cs="Times New Roman"/>
-          <w:lang w:val="en-US"/>
-        </w:rPr>
-        <w:t xml:space="preserve"> from first battles versus mind flayers, acquiring their psychic powers. </w:t>
+      <w:r>
+        <w:rPr>
+          <w:rFonts w:ascii="Times New Roman" w:hAnsi="Times New Roman" w:cs="Times New Roman"/>
+          <w:lang w:val="en-US"/>
+        </w:rPr>
+        <w:t xml:space="preserve">Rised from first battles versus mind flayers, acquiring their psychic powers. </w:t>
       </w:r>
     </w:p>
     <w:p>

</xml_diff>